<commit_message>
Added & changed other labs
</commit_message>
<xml_diff>
--- a/lab/звіти/Звіт з лабораторної роботи № 3 Програмування C++.docx
+++ b/lab/звіти/Звіт з лабораторної роботи № 3 Програмування C++.docx
@@ -158,8 +158,10 @@
           <w:rtl w:val="0"/>
           <w:lang w:val="uk-UA"/>
         </w:rPr>
-        <w:t>2</w:t>
-      </w:r>
+        <w:t>3</w:t>
+      </w:r>
+      <w:bookmarkStart w:id="0" w:name="_GoBack"/>
+      <w:bookmarkEnd w:id="0"/>
     </w:p>
     <w:p>
       <w:pPr>
@@ -630,8 +632,6 @@
           <w:lang w:val="uk-UA"/>
         </w:rPr>
       </w:pPr>
-      <w:bookmarkStart w:id="0" w:name="_GoBack"/>
-      <w:bookmarkEnd w:id="0"/>
     </w:p>
     <w:p>
       <w:pPr>

</xml_diff>